<commit_message>
updating list of mice to finish
</commit_message>
<xml_diff>
--- a/strain_update.docx
+++ b/strain_update.docx
@@ -30,14 +30,39 @@
     </w:p>
     <w:p>
       <w:pPr>
-        <w:pStyle w:val="ListParagraph"/>
-        <w:numPr>
-          <w:ilvl w:val="0"/>
-          <w:numId w:val="1"/>
-        </w:numPr>
-      </w:pPr>
-      <w:r>
-        <w:t xml:space="preserve">Any mice not </w:t>
+        <w:contextualSpacing/>
+      </w:pPr>
+      <w:r>
+        <w:t xml:space="preserve">Finished: AST, </w:t>
+      </w:r>
+    </w:p>
+    <w:p>
+      <w:pPr>
+        <w:contextualSpacing/>
+      </w:pPr>
+      <w:r>
+        <w:t>HMI?</w:t>
+      </w:r>
+    </w:p>
+    <w:p>
+      <w:pPr>
+        <w:contextualSpacing/>
+      </w:pPr>
+    </w:p>
+    <w:p>
+      <w:pPr>
+        <w:contextualSpacing/>
+      </w:pPr>
+      <w:r>
+        <w:t>Basically finished</w:t>
+      </w:r>
+    </w:p>
+    <w:p>
+      <w:pPr>
+        <w:contextualSpacing/>
+      </w:pPr>
+      <w:r>
+        <w:t>Goung</w:t>
       </w:r>
     </w:p>
     <w:p>
@@ -82,16 +107,196 @@
         <w:t>:</w:t>
       </w:r>
       <w:r>
-        <w:t xml:space="preserve"> 5 of 7 males have passed. These </w:t>
-      </w:r>
-      <w:r>
-        <w:t xml:space="preserve">slides </w:t>
-      </w:r>
-      <w:r>
-        <w:t xml:space="preserve">are lower </w:t>
-      </w:r>
-      <w:r>
-        <w:t>priority</w:t>
+        <w:t xml:space="preserve"> </w:t>
+      </w:r>
+      <w:r>
+        <w:t xml:space="preserve">5 of 7 males have passed. </w:t>
+      </w:r>
+    </w:p>
+    <w:p>
+      <w:pPr>
+        <w:contextualSpacing/>
+      </w:pPr>
+      <w:r>
+        <w:t>SPRET isn’t correctly categoriezed in the meta.data.sheet</w:t>
+      </w:r>
+    </w:p>
+    <w:p>
+      <w:pPr>
+        <w:contextualSpacing/>
+      </w:pPr>
+    </w:p>
+    <w:p>
+      <w:pPr>
+        <w:contextualSpacing/>
+      </w:pPr>
+    </w:p>
+    <w:p>
+      <w:pPr>
+        <w:contextualSpacing/>
+      </w:pPr>
+      <w:r>
+        <w:t>F</w:t>
+      </w:r>
+      <w:r>
+        <w:t>emales  3 females have been qua</w:t>
+      </w:r>
+      <w:r>
+        <w:t xml:space="preserve">ntified </w:t>
+      </w:r>
+      <w:r>
+        <w:t>in batches, but that quality hasn’t been good.</w:t>
+      </w:r>
+    </w:p>
+    <w:p>
+      <w:pPr>
+        <w:contextualSpacing/>
+      </w:pPr>
+    </w:p>
+    <w:p>
+      <w:pPr>
+        <w:contextualSpacing/>
+      </w:pPr>
+      <w:r>
+        <w:t>3 other females need more staining or imaging.</w:t>
+      </w:r>
+    </w:p>
+    <w:p>
+      <w:pPr>
+        <w:contextualSpacing/>
+        <w:rPr>
+          <w:b/>
+        </w:rPr>
+      </w:pPr>
+    </w:p>
+    <w:p>
+      <w:pPr>
+        <w:contextualSpacing/>
+        <w:rPr>
+          <w:b/>
+        </w:rPr>
+      </w:pPr>
+    </w:p>
+    <w:p>
+      <w:pPr>
+        <w:contextualSpacing/>
+        <w:rPr>
+          <w:b/>
+        </w:rPr>
+      </w:pPr>
+      <w:r>
+        <w:rPr>
+          <w:b/>
+        </w:rPr>
+        <w:t>SPIC</w:t>
+      </w:r>
+    </w:p>
+    <w:p>
+      <w:pPr>
+        <w:contextualSpacing/>
+        <w:rPr>
+          <w:b/>
+        </w:rPr>
+      </w:pPr>
+      <w:r>
+        <w:rPr>
+          <w:b/>
+        </w:rPr>
+        <w:t>Male</w:t>
+      </w:r>
+      <w:r>
+        <w:t>- 6 males quantified</w:t>
+      </w:r>
+      <w:r>
+        <w:t>, 4 passed?</w:t>
+      </w:r>
+    </w:p>
+    <w:p>
+      <w:pPr>
+        <w:contextualSpacing/>
+        <w:rPr>
+          <w:b/>
+        </w:rPr>
+      </w:pPr>
+    </w:p>
+    <w:p>
+      <w:pPr>
+        <w:contextualSpacing/>
+        <w:rPr>
+          <w:b/>
+        </w:rPr>
+      </w:pPr>
+      <w:r>
+        <w:rPr>
+          <w:b/>
+        </w:rPr>
+        <w:t>Female</w:t>
+      </w:r>
+      <w:r>
+        <w:t>- 9 females quantified</w:t>
+      </w:r>
+      <w:r>
+        <w:t>, 5 mice passed</w:t>
+      </w:r>
+    </w:p>
+    <w:p>
+      <w:pPr>
+        <w:contextualSpacing/>
+        <w:rPr>
+          <w:b/>
+        </w:rPr>
+      </w:pPr>
+    </w:p>
+    <w:p>
+      <w:pPr>
+        <w:contextualSpacing/>
+        <w:rPr>
+          <w:b/>
+        </w:rPr>
+      </w:pPr>
+    </w:p>
+    <w:p>
+      <w:pPr>
+        <w:contextualSpacing/>
+        <w:rPr>
+          <w:b/>
+        </w:rPr>
+      </w:pPr>
+      <w:r>
+        <w:rPr>
+          <w:b/>
+        </w:rPr>
+        <w:t>**CAST</w:t>
+      </w:r>
+    </w:p>
+    <w:p>
+      <w:pPr>
+        <w:contextualSpacing/>
+      </w:pPr>
+      <w:r>
+        <w:t>Male (3 males)</w:t>
+      </w:r>
+    </w:p>
+    <w:p>
+      <w:pPr>
+        <w:contextualSpacing/>
+      </w:pPr>
+      <w:r>
+        <w:t>2 of the 3 males have images quantified. At least one passed.</w:t>
+      </w:r>
+      <w:r>
+        <w:t xml:space="preserve"> </w:t>
+      </w:r>
+      <w:r>
+        <w:t>1 male hasn’t been process.</w:t>
+      </w:r>
+    </w:p>
+    <w:p>
+      <w:pPr>
+        <w:contextualSpacing/>
+      </w:pPr>
+      <w:r>
+        <w:t>Female, 1 good female cell. Could try more imaging and staining</w:t>
       </w:r>
       <w:r>
         <w:t>.</w:t>
@@ -100,88 +305,15 @@
     <w:p>
       <w:pPr>
         <w:contextualSpacing/>
-      </w:pPr>
-    </w:p>
-    <w:p>
-      <w:pPr>
-        <w:contextualSpacing/>
-      </w:pPr>
-      <w:r>
-        <w:t>females  3 females have been qua</w:t>
-      </w:r>
-      <w:r>
-        <w:t xml:space="preserve">ntified </w:t>
-      </w:r>
-      <w:r>
-        <w:t>in batches, but that quality hasn’t been good.</w:t>
-      </w:r>
-    </w:p>
-    <w:p>
-      <w:pPr>
-        <w:contextualSpacing/>
-      </w:pPr>
-      <w:r>
-        <w:t>3 other females need more staining or imaging.</w:t>
-      </w:r>
-    </w:p>
-    <w:p>
-      <w:pPr>
-        <w:contextualSpacing/>
-        <w:rPr>
-          <w:b/>
-        </w:rPr>
-      </w:pPr>
-    </w:p>
-    <w:p>
-      <w:pPr>
-        <w:contextualSpacing/>
-        <w:rPr>
-          <w:b/>
-        </w:rPr>
-      </w:pPr>
-      <w:r>
-        <w:rPr>
-          <w:b/>
-        </w:rPr>
-        <w:t>**CAST</w:t>
-      </w:r>
-    </w:p>
-    <w:p>
-      <w:pPr>
-        <w:contextualSpacing/>
-      </w:pPr>
-      <w:r>
-        <w:t>Male (3 males)</w:t>
-      </w:r>
-    </w:p>
-    <w:p>
-      <w:pPr>
-        <w:contextualSpacing/>
-      </w:pPr>
-      <w:r>
-        <w:t>2 of the 3 males have images quantified. At least one passed.</w:t>
-      </w:r>
-      <w:r>
-        <w:t xml:space="preserve"> </w:t>
-      </w:r>
-      <w:r>
-        <w:t>1 male hasn’t been process.</w:t>
-      </w:r>
-    </w:p>
-    <w:p>
-      <w:pPr>
-        <w:contextualSpacing/>
-      </w:pPr>
-    </w:p>
-    <w:p>
-      <w:pPr>
-        <w:contextualSpacing/>
-      </w:pPr>
-      <w:r>
-        <w:t>Female, 1 good female cell. Could try more imaging and staining</w:t>
-      </w:r>
-      <w:r>
-        <w:t>.</w:t>
+        <w:rPr>
+          <w:b/>
+        </w:rPr>
+      </w:pPr>
+      <w:r>
+        <w:rPr>
+          <w:b/>
+        </w:rPr>
+        <w:t>(I don’t think female data is in dataset)</w:t>
       </w:r>
     </w:p>
     <w:p>
@@ -310,8 +442,6 @@
         </w:rPr>
         <w:t xml:space="preserve"> -&gt; process and enter in batch queue</w:t>
       </w:r>
-      <w:bookmarkStart w:id="0" w:name="_GoBack"/>
-      <w:bookmarkEnd w:id="0"/>
     </w:p>
     <w:p>
       <w:pPr>
@@ -407,10 +537,19 @@
           <w:b/>
         </w:rPr>
       </w:pPr>
-      <w:r>
-        <w:rPr>
-          <w:b/>
-        </w:rPr>
+    </w:p>
+    <w:p>
+      <w:pPr>
+        <w:contextualSpacing/>
+        <w:rPr>
+          <w:b/>
+        </w:rPr>
+      </w:pPr>
+      <w:r>
+        <w:rPr>
+          <w:b/>
+        </w:rPr>
+        <w:lastRenderedPageBreak/>
         <w:t>**</w:t>
       </w:r>
       <w:r>
@@ -440,6 +579,29 @@
       <w:pPr>
         <w:contextualSpacing/>
       </w:pPr>
+      <w:r>
+        <w:t>5 quantified males, all pass</w:t>
+      </w:r>
+    </w:p>
+    <w:p>
+      <w:pPr>
+        <w:contextualSpacing/>
+      </w:pPr>
+    </w:p>
+    <w:p>
+      <w:pPr>
+        <w:contextualSpacing/>
+      </w:pPr>
+      <w:r>
+        <w:t>1 male needs processed</w:t>
+      </w:r>
+      <w:bookmarkStart w:id="0" w:name="_GoBack"/>
+      <w:bookmarkEnd w:id="0"/>
+    </w:p>
+    <w:p>
+      <w:pPr>
+        <w:contextualSpacing/>
+      </w:pPr>
     </w:p>
     <w:p>
       <w:pPr>
@@ -454,6 +616,9 @@
         <w:contextualSpacing/>
       </w:pPr>
       <w:r>
+        <w:t xml:space="preserve">15 females quantified </w:t>
+      </w:r>
+      <w:r>
         <w:t>13  females pass quality.</w:t>
       </w:r>
       <w:r>
@@ -468,6 +633,88 @@
     </w:p>
     <w:p>
       <w:pPr>
+        <w:contextualSpacing/>
+      </w:pPr>
+    </w:p>
+    <w:p>
+      <w:pPr>
+        <w:contextualSpacing/>
+      </w:pPr>
+      <w:r>
+        <w:t>More staining or imaging</w:t>
+      </w:r>
+    </w:p>
+    <w:p>
+      <w:pPr>
+        <w:contextualSpacing/>
+      </w:pPr>
+      <w:r>
+        <w:t>12sep16_MSM_f2</w:t>
+      </w:r>
+    </w:p>
+    <w:p>
+      <w:pPr>
+        <w:contextualSpacing/>
+      </w:pPr>
+      <w:r>
+        <w:t>13jul17_MSM_f1</w:t>
+      </w:r>
+    </w:p>
+    <w:p>
+      <w:pPr>
+        <w:contextualSpacing/>
+      </w:pPr>
+      <w:r>
+        <w:t>13jul17_MSM_f2</w:t>
+      </w:r>
+    </w:p>
+    <w:p>
+      <w:pPr>
+        <w:contextualSpacing/>
+      </w:pPr>
+      <w:r>
+        <w:t>19dec16_MSM_f1</w:t>
+      </w:r>
+    </w:p>
+    <w:p>
+      <w:pPr>
+        <w:contextualSpacing/>
+      </w:pPr>
+      <w:r>
+        <w:t>19dec16_MSM_f2</w:t>
+      </w:r>
+    </w:p>
+    <w:p>
+      <w:pPr>
+        <w:contextualSpacing/>
+      </w:pPr>
+      <w:r>
+        <w:t>28aug18_MSM_f1</w:t>
+      </w:r>
+    </w:p>
+    <w:p>
+      <w:pPr>
+        <w:contextualSpacing/>
+      </w:pPr>
+      <w:r>
+        <w:t>30sep16_MSM_f3</w:t>
+      </w:r>
+    </w:p>
+    <w:p>
+      <w:pPr>
+        <w:contextualSpacing/>
+      </w:pPr>
+      <w:r>
+        <w:t>(look for these in MLH1 stains)</w:t>
+      </w:r>
+    </w:p>
+    <w:p>
+      <w:pPr>
+        <w:contextualSpacing/>
+      </w:pPr>
+    </w:p>
+    <w:p>
+      <w:pPr>
         <w:rPr>
           <w:b/>
         </w:rPr>
@@ -484,6 +731,17 @@
         </w:rPr>
         <w:t>All remaining MSM female slides can be stained for DMC1</w:t>
       </w:r>
+      <w:r>
+        <w:rPr>
+          <w:b/>
+        </w:rPr>
+        <w:t xml:space="preserve"> (or MLH1 stain?)</w:t>
+      </w:r>
+    </w:p>
+    <w:p>
+      <w:pPr>
+        <w:contextualSpacing/>
+      </w:pPr>
     </w:p>
     <w:p>
       <w:pPr>
@@ -644,6 +902,15 @@
         </w:rPr>
         <w:t>3sep18_TOM_m2</w:t>
       </w:r>
+      <w:r>
+        <w:rPr>
+          <w:b/>
+        </w:rPr>
+        <w:t xml:space="preserve"> </w:t>
+      </w:r>
+      <w:r>
+        <w:t>these are in batch16</w:t>
+      </w:r>
     </w:p>
     <w:p>
       <w:pPr>
@@ -658,6 +925,15 @@
         </w:rPr>
         <w:t>3jul18_TOM_m1</w:t>
       </w:r>
+      <w:r>
+        <w:rPr>
+          <w:b/>
+        </w:rPr>
+        <w:t xml:space="preserve"> </w:t>
+      </w:r>
+      <w:r>
+        <w:t>these are in batch16</w:t>
+      </w:r>
     </w:p>
     <w:p>
       <w:pPr>
@@ -691,12 +967,6 @@
         <w:rPr>
           <w:b/>
         </w:rPr>
-        <w:t>**</w:t>
-      </w:r>
-      <w:r>
-        <w:rPr>
-          <w:b/>
-        </w:rPr>
         <w:t>AST</w:t>
       </w:r>
     </w:p>
@@ -706,6 +976,9 @@
       </w:pPr>
       <w:r>
         <w:t>2 of 4 males passed.</w:t>
+      </w:r>
+      <w:r>
+        <w:t xml:space="preserve"> Remaining 2 are in current quant batch (THIS STRAIN IS FINISHED AND GOOD)</w:t>
       </w:r>
     </w:p>
     <w:p>
@@ -736,6 +1009,7 @@
           <w:sz w:val="20"/>
           <w:szCs w:val="20"/>
         </w:rPr>
+        <w:lastRenderedPageBreak/>
         <w:t>27aug18_AST_m1</w:t>
       </w:r>
       <w:r>
@@ -757,18 +1031,8 @@
           <w:sz w:val="20"/>
           <w:szCs w:val="20"/>
         </w:rPr>
-        <w:t>needs imaging, should be slide already.</w:t>
-      </w:r>
-    </w:p>
-    <w:p>
-      <w:pPr>
-        <w:contextualSpacing/>
-      </w:pPr>
-    </w:p>
-    <w:p>
-      <w:pPr>
-        <w:contextualSpacing/>
-      </w:pPr>
+        <w:t>is in batch16</w:t>
+      </w:r>
     </w:p>
     <w:p>
       <w:pPr>
@@ -866,6 +1130,9 @@
       <w:pPr>
         <w:contextualSpacing/>
       </w:pPr>
+      <w:r>
+        <w:t>(track down these slides)</w:t>
+      </w:r>
     </w:p>
     <w:p>
       <w:pPr>
@@ -1141,6 +1408,11 @@
     <w:p>
       <w:pPr>
         <w:contextualSpacing/>
+      </w:pPr>
+    </w:p>
+    <w:p>
+      <w:pPr>
+        <w:contextualSpacing/>
         <w:rPr>
           <w:b/>
         </w:rPr>
@@ -1168,6 +1440,7 @@
         <w:contextualSpacing/>
       </w:pPr>
       <w:r>
+        <w:lastRenderedPageBreak/>
         <w:t>4 mice with good ages</w:t>
       </w:r>
     </w:p>
@@ -1175,11 +1448,6 @@
       <w:pPr>
         <w:contextualSpacing/>
       </w:pPr>
-    </w:p>
-    <w:p>
-      <w:pPr>
-        <w:contextualSpacing/>
-      </w:pPr>
       <w:r>
         <w:t>Ages?</w:t>
       </w:r>
@@ -1265,11 +1533,6 @@
       <w:pPr>
         <w:contextualSpacing/>
       </w:pPr>
-    </w:p>
-    <w:p>
-      <w:pPr>
-        <w:contextualSpacing/>
-      </w:pPr>
       <w:r>
         <w:t>F</w:t>
       </w:r>
@@ -1340,6 +1603,14 @@
       <w:pPr>
         <w:contextualSpacing/>
       </w:pPr>
+      <w:r>
+        <w:t>No females</w:t>
+      </w:r>
+    </w:p>
+    <w:p>
+      <w:r>
+        <w:br w:type="page"/>
+      </w:r>
     </w:p>
     <w:p>
       <w:pPr>
@@ -1371,13 +1642,14 @@
         <w:t>ale</w:t>
       </w:r>
       <w:r>
-        <w:t xml:space="preserve"> (like 26 mice)</w:t>
-      </w:r>
-    </w:p>
-    <w:p>
-      <w:pPr>
-        <w:contextualSpacing/>
-      </w:pPr>
+        <w:t xml:space="preserve"> </w:t>
+      </w:r>
+      <w:r>
+        <w:t xml:space="preserve"> 12 male mice quantified, ~10 passed</w:t>
+      </w:r>
+      <w:r>
+        <w:t>, most all are old</w:t>
+      </w:r>
     </w:p>
     <w:p>
       <w:pPr>
@@ -1391,6 +1663,368 @@
       <w:pPr>
         <w:contextualSpacing/>
       </w:pPr>
+      <w:r>
+        <w:t>12 mice quantified</w:t>
+      </w:r>
+    </w:p>
+    <w:p>
+      <w:pPr>
+        <w:contextualSpacing/>
+      </w:pPr>
+      <w:r>
+        <w:t>(batch15 wasn’t added to the quant thing)</w:t>
+      </w:r>
+    </w:p>
+    <w:p>
+      <w:pPr>
+        <w:contextualSpacing/>
+      </w:pPr>
+    </w:p>
+    <w:p>
+      <w:pPr>
+        <w:contextualSpacing/>
+      </w:pPr>
+      <w:r>
+        <w:t>Need processing</w:t>
+      </w:r>
+    </w:p>
+    <w:p>
+      <w:pPr>
+        <w:contextualSpacing/>
+      </w:pPr>
+      <w:r>
+        <w:t xml:space="preserve">30dec14_WSB_m1 </w:t>
+      </w:r>
+    </w:p>
+    <w:p>
+      <w:pPr>
+        <w:contextualSpacing/>
+      </w:pPr>
+      <w:r>
+        <w:t>30de</w:t>
+      </w:r>
+      <w:r>
+        <w:t>c14_WSB_m5 (9 cells, might not be that good)</w:t>
+      </w:r>
+    </w:p>
+    <w:p>
+      <w:pPr>
+        <w:contextualSpacing/>
+      </w:pPr>
+    </w:p>
+    <w:p>
+      <w:pPr>
+        <w:contextualSpacing/>
+      </w:pPr>
+      <w:r>
+        <w:t>Need imaging</w:t>
+      </w:r>
+    </w:p>
+    <w:p>
+      <w:pPr>
+        <w:contextualSpacing/>
+      </w:pPr>
+      <w:r>
+        <w:t>30dec14_WSB_m3</w:t>
+      </w:r>
+    </w:p>
+    <w:p>
+      <w:pPr>
+        <w:contextualSpacing/>
+      </w:pPr>
+      <w:r>
+        <w:t>30dec14_WSB_m5</w:t>
+      </w:r>
+    </w:p>
+    <w:p>
+      <w:pPr>
+        <w:contextualSpacing/>
+      </w:pPr>
+    </w:p>
+    <w:p>
+      <w:pPr>
+        <w:contextualSpacing/>
+      </w:pPr>
+      <w:r>
+        <w:t>F</w:t>
+      </w:r>
+      <w:r>
+        <w:t>emale</w:t>
+      </w:r>
+      <w:r>
+        <w:t>:</w:t>
+      </w:r>
+      <w:r>
+        <w:t xml:space="preserve">   17 female mice quantified, ~7 pass </w:t>
+      </w:r>
+    </w:p>
+    <w:p>
+      <w:pPr>
+        <w:contextualSpacing/>
+      </w:pPr>
+      <w:r>
+        <w:t>11 females quantified</w:t>
+      </w:r>
+      <w:r>
+        <w:t xml:space="preserve">, </w:t>
+      </w:r>
+      <w:r>
+        <w:t>8</w:t>
+      </w:r>
+      <w:r>
+        <w:t xml:space="preserve"> not quantified</w:t>
+      </w:r>
+    </w:p>
+    <w:p>
+      <w:pPr>
+        <w:contextualSpacing/>
+      </w:pPr>
+      <w:r>
+        <w:t>12oct15_WSB_f1</w:t>
+      </w:r>
+    </w:p>
+    <w:p>
+      <w:pPr>
+        <w:contextualSpacing/>
+      </w:pPr>
+      <w:r>
+        <w:t>13oct17_WSB_f1</w:t>
+      </w:r>
+    </w:p>
+    <w:p>
+      <w:pPr>
+        <w:contextualSpacing/>
+      </w:pPr>
+      <w:r>
+        <w:t>13oct17_WSB_f2</w:t>
+      </w:r>
+    </w:p>
+    <w:p>
+      <w:pPr>
+        <w:contextualSpacing/>
+      </w:pPr>
+      <w:r>
+        <w:t>16jun15_WSB_f1</w:t>
+      </w:r>
+    </w:p>
+    <w:p>
+      <w:pPr>
+        <w:contextualSpacing/>
+      </w:pPr>
+      <w:r>
+        <w:t>16jun15_WSB_f2</w:t>
+      </w:r>
+    </w:p>
+    <w:p>
+      <w:pPr>
+        <w:contextualSpacing/>
+      </w:pPr>
+      <w:r>
+        <w:t>24nov15_WSB_f1</w:t>
+      </w:r>
+    </w:p>
+    <w:p>
+      <w:pPr>
+        <w:contextualSpacing/>
+      </w:pPr>
+      <w:r>
+        <w:t>24nov15_WSB_f2</w:t>
+      </w:r>
+    </w:p>
+    <w:p>
+      <w:pPr>
+        <w:contextualSpacing/>
+      </w:pPr>
+      <w:r>
+        <w:t>8oct14_WSB_f2</w:t>
+      </w:r>
+    </w:p>
+    <w:p>
+      <w:pPr>
+        <w:contextualSpacing/>
+      </w:pPr>
+    </w:p>
+    <w:p>
+      <w:pPr>
+        <w:contextualSpacing/>
+      </w:pPr>
+      <w:r>
+        <w:t>(master list is missing 18nov17_WSB_f1-f5…)</w:t>
+      </w:r>
+      <w:r>
+        <w:t xml:space="preserve"> these are not in metadata</w:t>
+      </w:r>
+      <w:r>
+        <w:t xml:space="preserve"> – need to update the metadata</w:t>
+      </w:r>
+    </w:p>
+    <w:p>
+      <w:pPr>
+        <w:contextualSpacing/>
+      </w:pPr>
+    </w:p>
+    <w:p>
+      <w:pPr>
+        <w:contextualSpacing/>
+      </w:pPr>
+    </w:p>
+    <w:p>
+      <w:pPr>
+        <w:contextualSpacing/>
+        <w:rPr>
+          <w:b/>
+        </w:rPr>
+      </w:pPr>
+      <w:r>
+        <w:rPr>
+          <w:b/>
+        </w:rPr>
+        <w:t>LEW</w:t>
+      </w:r>
+    </w:p>
+    <w:p>
+      <w:pPr>
+        <w:contextualSpacing/>
+      </w:pPr>
+      <w:r>
+        <w:t>M</w:t>
+      </w:r>
+      <w:r>
+        <w:t>ale</w:t>
+      </w:r>
+      <w:r>
+        <w:t xml:space="preserve">   </w:t>
+      </w:r>
+      <w:r>
+        <w:t>9</w:t>
+      </w:r>
+      <w:r>
+        <w:t xml:space="preserve"> male mice quantified // passed</w:t>
+      </w:r>
+      <w:r>
+        <w:t>. Most passed.</w:t>
+      </w:r>
+    </w:p>
+    <w:p>
+      <w:pPr>
+        <w:contextualSpacing/>
+      </w:pPr>
+    </w:p>
+    <w:p>
+      <w:pPr>
+        <w:contextualSpacing/>
+      </w:pPr>
+      <w:r>
+        <w:t>12 mice need staining and quantifying</w:t>
+      </w:r>
+      <w:r>
+        <w:t xml:space="preserve">.  </w:t>
+      </w:r>
+      <w:r>
+        <w:t>Need staining</w:t>
+      </w:r>
+    </w:p>
+    <w:p>
+      <w:pPr>
+        <w:contextualSpacing/>
+      </w:pPr>
+      <w:r>
+        <w:t>6apr17_LEW_m1</w:t>
+      </w:r>
+    </w:p>
+    <w:p>
+      <w:pPr>
+        <w:contextualSpacing/>
+      </w:pPr>
+      <w:r>
+        <w:t>6apr17_LEW_m2</w:t>
+      </w:r>
+    </w:p>
+    <w:p>
+      <w:pPr>
+        <w:contextualSpacing/>
+      </w:pPr>
+      <w:r>
+        <w:t>6apr17_LEW_m3</w:t>
+      </w:r>
+    </w:p>
+    <w:p>
+      <w:pPr>
+        <w:contextualSpacing/>
+      </w:pPr>
+      <w:r>
+        <w:t>6apr17_LEW_m4</w:t>
+      </w:r>
+    </w:p>
+    <w:p>
+      <w:pPr>
+        <w:contextualSpacing/>
+      </w:pPr>
+      <w:r>
+        <w:t>6apr17_LEW_m5</w:t>
+      </w:r>
+    </w:p>
+    <w:p>
+      <w:pPr>
+        <w:contextualSpacing/>
+      </w:pPr>
+      <w:r>
+        <w:t>9oct17_LEW_m1</w:t>
+      </w:r>
+    </w:p>
+    <w:p>
+      <w:pPr>
+        <w:contextualSpacing/>
+      </w:pPr>
+      <w:r>
+        <w:t>9oct17_LEW_m2</w:t>
+      </w:r>
+    </w:p>
+    <w:p>
+      <w:pPr>
+        <w:contextualSpacing/>
+      </w:pPr>
+      <w:r>
+        <w:t>9oct17_LEW_m3</w:t>
+      </w:r>
+    </w:p>
+    <w:p>
+      <w:pPr>
+        <w:contextualSpacing/>
+      </w:pPr>
+      <w:r>
+        <w:t>7aug18_LEW_m1</w:t>
+      </w:r>
+    </w:p>
+    <w:p>
+      <w:pPr>
+        <w:contextualSpacing/>
+      </w:pPr>
+      <w:r>
+        <w:t>13sep17_LEW_m1</w:t>
+      </w:r>
+    </w:p>
+    <w:p>
+      <w:pPr>
+        <w:contextualSpacing/>
+      </w:pPr>
+      <w:r>
+        <w:t>13sep17_LEW_m2</w:t>
+      </w:r>
+    </w:p>
+    <w:p>
+      <w:pPr>
+        <w:contextualSpacing/>
+      </w:pPr>
+      <w:r>
+        <w:lastRenderedPageBreak/>
+        <w:t>13sep17_LEW_m3</w:t>
+      </w:r>
+    </w:p>
+    <w:p>
+      <w:pPr>
+        <w:contextualSpacing/>
+      </w:pPr>
     </w:p>
     <w:p>
       <w:pPr>
@@ -1399,30 +2033,369 @@
       <w:r>
         <w:t>female</w:t>
       </w:r>
-    </w:p>
-    <w:p>
-      <w:pPr>
-        <w:contextualSpacing/>
-      </w:pPr>
-    </w:p>
-    <w:p>
-      <w:pPr>
-        <w:contextualSpacing/>
-      </w:pPr>
-    </w:p>
-    <w:p>
-      <w:pPr>
-        <w:contextualSpacing/>
-        <w:rPr>
-          <w:b/>
-        </w:rPr>
-      </w:pPr>
-      <w:r>
-        <w:rPr>
-          <w:b/>
-        </w:rPr>
+      <w:r>
+        <w:t xml:space="preserve">   10 females quantified. (most passed?)</w:t>
+      </w:r>
+      <w:r>
+        <w:t xml:space="preserve"> 8 passed</w:t>
+      </w:r>
+    </w:p>
+    <w:p>
+      <w:pPr>
+        <w:contextualSpacing/>
+      </w:pPr>
+    </w:p>
+    <w:p>
+      <w:pPr>
+        <w:contextualSpacing/>
+      </w:pPr>
+      <w:r>
+        <w:t>8 mice need MLH1 staining</w:t>
+      </w:r>
+    </w:p>
+    <w:p>
+      <w:pPr>
+        <w:contextualSpacing/>
+      </w:pPr>
+      <w:r>
+        <w:t>19dec16_LEW_f1</w:t>
+      </w:r>
+    </w:p>
+    <w:p>
+      <w:pPr>
+        <w:contextualSpacing/>
+      </w:pPr>
+      <w:r>
+        <w:t>1mar19_LEW_f1</w:t>
+      </w:r>
+    </w:p>
+    <w:p>
+      <w:pPr>
+        <w:contextualSpacing/>
+      </w:pPr>
+      <w:r>
+        <w:t>1mar19_LEW_f2</w:t>
+      </w:r>
+    </w:p>
+    <w:p>
+      <w:pPr>
+        <w:contextualSpacing/>
+      </w:pPr>
+      <w:r>
+        <w:t>1mar19_LEW_f3</w:t>
+      </w:r>
+    </w:p>
+    <w:p>
+      <w:pPr>
+        <w:contextualSpacing/>
+      </w:pPr>
+      <w:r>
+        <w:t>28aug18_LEW_f1</w:t>
+      </w:r>
+    </w:p>
+    <w:p>
+      <w:pPr>
+        <w:contextualSpacing/>
+      </w:pPr>
+      <w:r>
+        <w:t>4jan17_LEW_f4</w:t>
+      </w:r>
+    </w:p>
+    <w:p>
+      <w:pPr>
+        <w:contextualSpacing/>
+      </w:pPr>
+      <w:r>
+        <w:t>4jan17_LEW_f5</w:t>
+      </w:r>
+    </w:p>
+    <w:p>
+      <w:pPr>
+        <w:contextualSpacing/>
+      </w:pPr>
+      <w:r>
+        <w:t>9oct17_LEW_f1</w:t>
+      </w:r>
+    </w:p>
+    <w:p>
+      <w:pPr>
+        <w:contextualSpacing/>
+      </w:pPr>
+    </w:p>
+    <w:p>
+      <w:pPr>
+        <w:contextualSpacing/>
+        <w:rPr>
+          <w:b/>
+        </w:rPr>
+      </w:pPr>
+      <w:r>
+        <w:rPr>
+          <w:b/>
+        </w:rPr>
+        <w:t>G</w:t>
+      </w:r>
+      <w:r>
+        <w:rPr>
+          <w:b/>
+        </w:rPr>
+        <w:t>ough</w:t>
+      </w:r>
+    </w:p>
+    <w:p>
+      <w:pPr>
+        <w:contextualSpacing/>
+      </w:pPr>
+      <w:r>
+        <w:t>M</w:t>
+      </w:r>
+      <w:r>
+        <w:t>ale</w:t>
+      </w:r>
+      <w:r>
+        <w:t xml:space="preserve">  (22 mice total) </w:t>
+      </w:r>
+      <w:r>
+        <w:t>~14</w:t>
+      </w:r>
+      <w:r>
+        <w:t xml:space="preserve"> quantified and passed</w:t>
+      </w:r>
+      <w:r>
+        <w:t>?</w:t>
+      </w:r>
+    </w:p>
+    <w:p>
+      <w:pPr>
+        <w:contextualSpacing/>
+      </w:pPr>
+    </w:p>
+    <w:p>
+      <w:pPr>
+        <w:contextualSpacing/>
+      </w:pPr>
+      <w:r>
+        <w:t>5 mice left need processing</w:t>
+      </w:r>
+    </w:p>
+    <w:p>
+      <w:pPr>
+        <w:contextualSpacing/>
+      </w:pPr>
+      <w:r>
+        <w:t>30sep14_G_m1</w:t>
+      </w:r>
+    </w:p>
+    <w:p>
+      <w:pPr>
+        <w:contextualSpacing/>
+      </w:pPr>
+      <w:r>
+        <w:t>30sep14_G_m3</w:t>
+      </w:r>
+    </w:p>
+    <w:p>
+      <w:pPr>
+        <w:contextualSpacing/>
+      </w:pPr>
+      <w:r>
+        <w:t>30sep14_G_m4</w:t>
+      </w:r>
+    </w:p>
+    <w:p>
+      <w:pPr>
+        <w:contextualSpacing/>
+      </w:pPr>
+      <w:r>
+        <w:t>30sep14_G_m5</w:t>
+      </w:r>
+    </w:p>
+    <w:p>
+      <w:pPr>
+        <w:contextualSpacing/>
+      </w:pPr>
+      <w:r>
+        <w:t>6mar16_G_m2</w:t>
+      </w:r>
+    </w:p>
+    <w:p>
+      <w:pPr>
+        <w:contextualSpacing/>
+      </w:pPr>
+    </w:p>
+    <w:p>
+      <w:pPr>
+        <w:contextualSpacing/>
+      </w:pPr>
+      <w:r>
+        <w:t xml:space="preserve">These mice need </w:t>
+      </w:r>
+      <w:r>
+        <w:t>staining</w:t>
+      </w:r>
+    </w:p>
+    <w:p>
+      <w:pPr>
+        <w:contextualSpacing/>
+      </w:pPr>
+      <w:r>
+        <w:t>1apr16_G_m1</w:t>
+      </w:r>
+    </w:p>
+    <w:p>
+      <w:pPr>
+        <w:contextualSpacing/>
+      </w:pPr>
+      <w:r>
+        <w:t>1apr16_G_m2</w:t>
+      </w:r>
+    </w:p>
+    <w:p>
+      <w:pPr>
+        <w:contextualSpacing/>
+      </w:pPr>
+      <w:r>
+        <w:t>1apr16_G_m3</w:t>
+      </w:r>
+    </w:p>
+    <w:p>
+      <w:pPr>
+        <w:contextualSpacing/>
+      </w:pPr>
+    </w:p>
+    <w:p>
+      <w:pPr>
+        <w:contextualSpacing/>
+      </w:pPr>
+      <w:r>
+        <w:t>female</w:t>
+      </w:r>
+      <w:r>
+        <w:t xml:space="preserve">  28 f</w:t>
+      </w:r>
+      <w:r>
+        <w:t xml:space="preserve">emales, </w:t>
+      </w:r>
+      <w:r>
+        <w:t xml:space="preserve">12 </w:t>
+      </w:r>
+      <w:r>
+        <w:t xml:space="preserve"> have been quantified (and probably pass)</w:t>
+      </w:r>
+    </w:p>
+    <w:p>
+      <w:pPr>
+        <w:contextualSpacing/>
+      </w:pPr>
+    </w:p>
+    <w:p>
+      <w:pPr>
+        <w:contextualSpacing/>
+      </w:pPr>
+      <w:r>
+        <w:t>mice have images and need to finish processing</w:t>
+      </w:r>
+    </w:p>
+    <w:p>
+      <w:pPr>
+        <w:contextualSpacing/>
+      </w:pPr>
+      <w:r>
+        <w:t>13oct14_G_f3</w:t>
+      </w:r>
+    </w:p>
+    <w:p>
+      <w:pPr>
+        <w:contextualSpacing/>
+      </w:pPr>
+      <w:r>
+        <w:t>13oct14_G_f4</w:t>
+      </w:r>
+    </w:p>
+    <w:p>
+      <w:pPr>
+        <w:contextualSpacing/>
+      </w:pPr>
+      <w:r>
+        <w:t>8jun15_G_f1</w:t>
+      </w:r>
+    </w:p>
+    <w:p>
+      <w:pPr>
+        <w:contextualSpacing/>
+      </w:pPr>
+      <w:r>
+        <w:t>8jun15_G_f2</w:t>
+      </w:r>
+    </w:p>
+    <w:p>
+      <w:pPr>
+        <w:contextualSpacing/>
+      </w:pPr>
+      <w:r>
+        <w:t>20feb16_G_f1</w:t>
+      </w:r>
+    </w:p>
+    <w:p>
+      <w:pPr>
+        <w:contextualSpacing/>
+      </w:pPr>
+    </w:p>
+    <w:p>
+      <w:pPr>
+        <w:contextualSpacing/>
+      </w:pPr>
+      <w:r>
+        <w:t>2 mice need to be stained or imaged</w:t>
+      </w:r>
+    </w:p>
+    <w:p>
+      <w:pPr>
+        <w:contextualSpacing/>
+      </w:pPr>
+      <w:r>
+        <w:t>8oct14_G_f1</w:t>
+      </w:r>
+    </w:p>
+    <w:p>
+      <w:pPr>
+        <w:contextualSpacing/>
+      </w:pPr>
+      <w:r>
+        <w:t>20feb16_G_f2</w:t>
+      </w:r>
+    </w:p>
+    <w:p>
+      <w:pPr>
+        <w:contextualSpacing/>
+      </w:pPr>
+    </w:p>
+    <w:p>
+      <w:pPr>
+        <w:contextualSpacing/>
+      </w:pPr>
+    </w:p>
+    <w:p>
+      <w:pPr>
+        <w:contextualSpacing/>
+        <w:rPr>
+          <w:b/>
+        </w:rPr>
+      </w:pPr>
+      <w:r>
+        <w:rPr>
+          <w:b/>
+        </w:rPr>
+        <w:t>PERC</w:t>
+      </w:r>
+    </w:p>
+    <w:p>
+      <w:pPr>
+        <w:contextualSpacing/>
+      </w:pPr>
+      <w:r>
         <w:lastRenderedPageBreak/>
-        <w:t>LEW</w:t>
+        <w:t>2 males dissected</w:t>
       </w:r>
     </w:p>
     <w:p>
@@ -1436,118 +2409,29 @@
         <w:t>ale</w:t>
       </w:r>
       <w:r>
-        <w:t xml:space="preserve">   28 males</w:t>
-      </w:r>
-    </w:p>
-    <w:p>
-      <w:pPr>
-        <w:contextualSpacing/>
-      </w:pPr>
-    </w:p>
-    <w:p>
-      <w:pPr>
-        <w:contextualSpacing/>
-      </w:pPr>
-      <w:r>
-        <w:t>female</w:t>
-      </w:r>
-      <w:r>
-        <w:t xml:space="preserve">   21 female</w:t>
-      </w:r>
-    </w:p>
-    <w:p>
-      <w:pPr>
-        <w:contextualSpacing/>
-      </w:pPr>
-    </w:p>
-    <w:p>
-      <w:pPr>
-        <w:contextualSpacing/>
-      </w:pPr>
-    </w:p>
-    <w:p>
-      <w:pPr>
-        <w:contextualSpacing/>
-      </w:pPr>
-    </w:p>
-    <w:p>
-      <w:pPr>
-        <w:contextualSpacing/>
-        <w:rPr>
-          <w:b/>
-        </w:rPr>
-      </w:pPr>
-      <w:r>
-        <w:rPr>
-          <w:b/>
-        </w:rPr>
-        <w:t>G</w:t>
-      </w:r>
-    </w:p>
-    <w:p>
-      <w:pPr>
-        <w:contextualSpacing/>
-      </w:pPr>
-      <w:r>
-        <w:t>male</w:t>
-      </w:r>
-    </w:p>
-    <w:p>
-      <w:pPr>
-        <w:contextualSpacing/>
-      </w:pPr>
-    </w:p>
-    <w:p>
-      <w:pPr>
-        <w:contextualSpacing/>
-      </w:pPr>
-      <w:r>
-        <w:t>female</w:t>
-      </w:r>
-    </w:p>
-    <w:p>
-      <w:pPr>
-        <w:contextualSpacing/>
-      </w:pPr>
-    </w:p>
-    <w:p>
-      <w:pPr>
-        <w:contextualSpacing/>
-      </w:pPr>
-    </w:p>
-    <w:p>
-      <w:pPr>
-        <w:contextualSpacing/>
-        <w:rPr>
-          <w:b/>
-        </w:rPr>
-      </w:pPr>
-      <w:r>
-        <w:rPr>
-          <w:b/>
-        </w:rPr>
-        <w:t>PERC</w:t>
-      </w:r>
-    </w:p>
-    <w:p>
-      <w:pPr>
-        <w:contextualSpacing/>
-      </w:pPr>
-      <w:r>
-        <w:t>male</w:t>
-      </w:r>
-    </w:p>
-    <w:p>
-      <w:pPr>
-        <w:contextualSpacing/>
-      </w:pPr>
-    </w:p>
-    <w:p>
-      <w:pPr>
-        <w:contextualSpacing/>
-      </w:pPr>
-      <w:r>
-        <w:t>female</w:t>
+        <w:t xml:space="preserve"> </w:t>
+      </w:r>
+      <w:r>
+        <w:t>(1 male passed, other male had bad slide</w:t>
+      </w:r>
+    </w:p>
+    <w:p>
+      <w:pPr>
+        <w:contextualSpacing/>
+      </w:pPr>
+    </w:p>
+    <w:p>
+      <w:pPr>
+        <w:contextualSpacing/>
+      </w:pPr>
+      <w:r>
+        <w:t>F</w:t>
+      </w:r>
+      <w:r>
+        <w:t>emale</w:t>
+      </w:r>
+      <w:r>
+        <w:t xml:space="preserve"> (probably won’t pursue)</w:t>
       </w:r>
     </w:p>
     <w:p>

</xml_diff>